<commit_message>
Converted rubric to checklist
</commit_message>
<xml_diff>
--- a/Final Project.docx
+++ b/Final Project.docx
@@ -1,6 +1,6 @@
 
 <file path=word/document.xml><?xml version="1.0" encoding="utf-8"?>
-<w:document xmlns:wpc="http://schemas.microsoft.com/office/word/2010/wordprocessingCanvas" xmlns:cx="http://schemas.microsoft.com/office/drawing/2014/chartex" xmlns:cx1="http://schemas.microsoft.com/office/drawing/2015/9/8/chartex" xmlns:mc="http://schemas.openxmlformats.org/markup-compatibility/2006" xmlns:o="urn:schemas-microsoft-com:office:office" xmlns:r="http://schemas.openxmlformats.org/officeDocument/2006/relationships" xmlns:m="http://schemas.openxmlformats.org/officeDocument/2006/math" xmlns:v="urn:schemas-microsoft-com:vml" xmlns:wp14="http://schemas.microsoft.com/office/word/2010/wordprocessingDrawing" xmlns:wp="http://schemas.openxmlformats.org/drawingml/2006/wordprocessingDrawing" xmlns:w10="urn:schemas-microsoft-com:office:word" xmlns:w="http://schemas.openxmlformats.org/wordprocessingml/2006/main" xmlns:w14="http://schemas.microsoft.com/office/word/2010/wordml" xmlns:w15="http://schemas.microsoft.com/office/word/2012/wordml" xmlns:w16se="http://schemas.microsoft.com/office/word/2015/wordml/symex" xmlns:wpg="http://schemas.microsoft.com/office/word/2010/wordprocessingGroup" xmlns:wpi="http://schemas.microsoft.com/office/word/2010/wordprocessingInk" xmlns:wne="http://schemas.microsoft.com/office/word/2006/wordml" xmlns:wps="http://schemas.microsoft.com/office/word/2010/wordprocessingShape" mc:Ignorable="w14 w15 w16se wp14">
+<w:document xmlns:wpc="http://schemas.microsoft.com/office/word/2010/wordprocessingCanvas" xmlns:mc="http://schemas.openxmlformats.org/markup-compatibility/2006" xmlns:o="urn:schemas-microsoft-com:office:office" xmlns:r="http://schemas.openxmlformats.org/officeDocument/2006/relationships" xmlns:m="http://schemas.openxmlformats.org/officeDocument/2006/math" xmlns:v="urn:schemas-microsoft-com:vml" xmlns:wp14="http://schemas.microsoft.com/office/word/2010/wordprocessingDrawing" xmlns:wp="http://schemas.openxmlformats.org/drawingml/2006/wordprocessingDrawing" xmlns:w10="urn:schemas-microsoft-com:office:word" xmlns:w="http://schemas.openxmlformats.org/wordprocessingml/2006/main" xmlns:w14="http://schemas.microsoft.com/office/word/2010/wordml" xmlns:w15="http://schemas.microsoft.com/office/word/2012/wordml" xmlns:wpg="http://schemas.microsoft.com/office/word/2010/wordprocessingGroup" xmlns:wpi="http://schemas.microsoft.com/office/word/2010/wordprocessingInk" xmlns:wne="http://schemas.microsoft.com/office/word/2006/wordml" xmlns:wps="http://schemas.microsoft.com/office/word/2010/wordprocessingShape" mc:Ignorable="w14 w15 wp14">
   <w:body>
     <w:p>
       <w:pPr>
@@ -58,15 +58,7 @@
         <w:t>1-page</w:t>
       </w:r>
       <w:r>
-        <w:t xml:space="preserve"> executive </w:t>
-      </w:r>
-      <w:proofErr w:type="gramStart"/>
-      <w:r>
-        <w:t>summary which</w:t>
-      </w:r>
-      <w:proofErr w:type="gramEnd"/>
-      <w:r>
-        <w:t xml:space="preserve"> reports your question, analysis, and results in a non-technical manner</w:t>
+        <w:t xml:space="preserve"> executive summary which reports your question, analysis, and results in a non-technical manner</w:t>
       </w:r>
       <w:r>
         <w:t>.</w:t>
@@ -81,15 +73,16 @@
         </w:numPr>
       </w:pPr>
       <w:r>
-        <w:t xml:space="preserve">Figures </w:t>
-      </w:r>
-      <w:proofErr w:type="gramStart"/>
-      <w:r>
-        <w:t>may be embedded with the text or included on a second page</w:t>
-      </w:r>
-      <w:proofErr w:type="gramEnd"/>
-      <w:r>
-        <w:t>.</w:t>
+        <w:t>It should include at least 1 f</w:t>
+      </w:r>
+      <w:r>
+        <w:t>igure</w:t>
+      </w:r>
+      <w:r>
+        <w:t xml:space="preserve">, which </w:t>
+      </w:r>
+      <w:r>
+        <w:t>may be embedded with the text or included on a second page.</w:t>
       </w:r>
     </w:p>
     <w:p>
@@ -101,15 +94,19 @@
         </w:numPr>
       </w:pPr>
       <w:r>
-        <w:t>In .doc, .</w:t>
-      </w:r>
-      <w:proofErr w:type="spellStart"/>
-      <w:r>
-        <w:t>docx</w:t>
-      </w:r>
-      <w:proofErr w:type="spellEnd"/>
-      <w:r>
-        <w:t>, or .pdf format.</w:t>
+        <w:t>In</w:t>
+      </w:r>
+      <w:r>
+        <w:t xml:space="preserve"> </w:t>
+      </w:r>
+      <w:r>
+        <w:t>.docx</w:t>
+      </w:r>
+      <w:r>
+        <w:t xml:space="preserve"> </w:t>
+      </w:r>
+      <w:r>
+        <w:t>or .pdf format.</w:t>
       </w:r>
     </w:p>
     <w:p>
@@ -191,6 +188,38 @@
         <w:t>This should be a clean, commented, final version of the code.</w:t>
       </w:r>
     </w:p>
+    <w:p>
+      <w:pPr>
+        <w:pStyle w:val="ListParagraph"/>
+        <w:numPr>
+          <w:ilvl w:val="0"/>
+          <w:numId w:val="2"/>
+        </w:numPr>
+        <w:ind w:left="720"/>
+      </w:pPr>
+      <w:r>
+        <w:t xml:space="preserve">It can be a .r file, or a .docx or .pdf file generated from R Markdown. </w:t>
+      </w:r>
+    </w:p>
+    <w:p>
+      <w:pPr>
+        <w:pStyle w:val="ListParagraph"/>
+        <w:numPr>
+          <w:ilvl w:val="0"/>
+          <w:numId w:val="2"/>
+        </w:numPr>
+        <w:ind w:left="720"/>
+      </w:pPr>
+      <w:r>
+        <w:t xml:space="preserve">R output from hypothesis tests should be included </w:t>
+      </w:r>
+      <w:r>
+        <w:t>as comme</w:t>
+      </w:r>
+      <w:r>
+        <w:t>nts.</w:t>
+      </w:r>
+    </w:p>
     <w:p/>
     <w:p>
       <w:r>
@@ -202,13 +231,17 @@
     </w:p>
     <w:p>
       <w:r>
-        <w:t>A rubric for the project is available on the next page</w:t>
+        <w:t xml:space="preserve">A </w:t>
+      </w:r>
+      <w:r>
+        <w:t>detailed checklist</w:t>
+      </w:r>
+      <w:r>
+        <w:t xml:space="preserve"> for the project is available on the next page</w:t>
       </w:r>
       <w:r>
         <w:t>s</w:t>
       </w:r>
-      <w:bookmarkStart w:id="0" w:name="_GoBack"/>
-      <w:bookmarkEnd w:id="0"/>
       <w:r>
         <w:t>.</w:t>
       </w:r>
@@ -256,9 +289,7 @@
       </w:tblPr>
       <w:tblGrid>
         <w:gridCol w:w="2335"/>
-        <w:gridCol w:w="3510"/>
-        <w:gridCol w:w="3867"/>
-        <w:gridCol w:w="3238"/>
+        <w:gridCol w:w="9923"/>
       </w:tblGrid>
       <w:tr>
         <w:tc>
@@ -275,7 +306,7 @@
         </w:tc>
         <w:tc>
           <w:tcPr>
-            <w:tcW w:w="3510" w:type="dxa"/>
+            <w:tcW w:w="9923" w:type="dxa"/>
           </w:tcPr>
           <w:p>
             <w:pPr>
@@ -287,43 +318,52 @@
               <w:rPr>
                 <w:b/>
               </w:rPr>
-              <w:t>A</w:t>
+              <w:t>What to include</w:t>
+            </w:r>
+          </w:p>
+        </w:tc>
+      </w:tr>
+      <w:tr>
+        <w:trPr>
+          <w:trHeight w:val="341"/>
+        </w:trPr>
+        <w:tc>
+          <w:tcPr>
+            <w:tcW w:w="2335" w:type="dxa"/>
+          </w:tcPr>
+          <w:p>
+            <w:pPr>
+              <w:rPr>
+                <w:b/>
+              </w:rPr>
+            </w:pPr>
+            <w:r>
+              <w:rPr>
+                <w:b/>
+              </w:rPr>
+              <w:t>Length</w:t>
             </w:r>
           </w:p>
         </w:tc>
         <w:tc>
           <w:tcPr>
-            <w:tcW w:w="3867" w:type="dxa"/>
+            <w:tcW w:w="9923" w:type="dxa"/>
           </w:tcPr>
           <w:p>
             <w:pPr>
-              <w:rPr>
-                <w:b/>
-              </w:rPr>
-            </w:pPr>
-            <w:r>
-              <w:rPr>
-                <w:b/>
-              </w:rPr>
-              <w:t>B</w:t>
-            </w:r>
-          </w:p>
-        </w:tc>
-        <w:tc>
-          <w:tcPr>
-            <w:tcW w:w="3238" w:type="dxa"/>
-          </w:tcPr>
-          <w:p>
-            <w:pPr>
-              <w:rPr>
-                <w:b/>
-              </w:rPr>
-            </w:pPr>
-            <w:r>
-              <w:rPr>
-                <w:b/>
-              </w:rPr>
-              <w:t>C</w:t>
+              <w:pStyle w:val="ListParagraph"/>
+              <w:numPr>
+                <w:ilvl w:val="0"/>
+                <w:numId w:val="2"/>
+              </w:numPr>
+              <w:ind w:left="162" w:hanging="180"/>
+              <w:contextualSpacing w:val="0"/>
+            </w:pPr>
+            <w:r>
+              <w:t>Summary is one page (not including figures), with figures possibly pushing text onto a second page</w:t>
+            </w:r>
+            <w:r>
+              <w:t>.</w:t>
             </w:r>
           </w:p>
         </w:tc>
@@ -349,32 +389,22 @@
         </w:tc>
         <w:tc>
           <w:tcPr>
-            <w:tcW w:w="3510" w:type="dxa"/>
+            <w:tcW w:w="9923" w:type="dxa"/>
           </w:tcPr>
           <w:p>
+            <w:pPr>
+              <w:pStyle w:val="ListParagraph"/>
+              <w:numPr>
+                <w:ilvl w:val="0"/>
+                <w:numId w:val="2"/>
+              </w:numPr>
+              <w:ind w:left="185" w:hanging="180"/>
+            </w:pPr>
             <w:r>
               <w:t>Clearly explains the question of interest, and why/to whom it is interesting</w:t>
             </w:r>
-          </w:p>
-          <w:p/>
-        </w:tc>
-        <w:tc>
-          <w:tcPr>
-            <w:tcW w:w="3867" w:type="dxa"/>
-          </w:tcPr>
-          <w:p>
-            <w:r>
-              <w:t>Explains the question but does not explain why/to whom it is interesting</w:t>
-            </w:r>
-          </w:p>
-        </w:tc>
-        <w:tc>
-          <w:tcPr>
-            <w:tcW w:w="3238" w:type="dxa"/>
-          </w:tcPr>
-          <w:p>
-            <w:r>
-              <w:t>Question is vague</w:t>
+            <w:r>
+              <w:t>.</w:t>
             </w:r>
           </w:p>
         </w:tc>
@@ -394,19 +424,13 @@
               <w:rPr>
                 <w:b/>
               </w:rPr>
-              <w:t xml:space="preserve">Data Collection and </w:t>
-            </w:r>
-            <w:r>
-              <w:rPr>
-                <w:b/>
-              </w:rPr>
-              <w:t>Analysis</w:t>
+              <w:t>Data Collection and Analysis</w:t>
             </w:r>
           </w:p>
         </w:tc>
         <w:tc>
           <w:tcPr>
-            <w:tcW w:w="3510" w:type="dxa"/>
+            <w:tcW w:w="9923" w:type="dxa"/>
           </w:tcPr>
           <w:p>
             <w:pPr>
@@ -435,24 +459,10 @@
               <w:contextualSpacing w:val="0"/>
             </w:pPr>
             <w:r>
-              <w:t xml:space="preserve">Clearly explains when data </w:t>
-            </w:r>
-            <w:proofErr w:type="gramStart"/>
-            <w:r>
-              <w:t>were collected</w:t>
-            </w:r>
-            <w:proofErr w:type="gramEnd"/>
-            <w:r>
-              <w:t>, and whether the REST</w:t>
-            </w:r>
-            <w:r>
-              <w:t xml:space="preserve"> or Streaming APIs </w:t>
-            </w:r>
-            <w:r>
-              <w:t xml:space="preserve">(or both) </w:t>
-            </w:r>
-            <w:r>
-              <w:t xml:space="preserve">were used. </w:t>
+              <w:t>States</w:t>
+            </w:r>
+            <w:r>
+              <w:t xml:space="preserve"> when data were collected, and whether the REST or Streaming APIs (or both) were used. </w:t>
             </w:r>
           </w:p>
           <w:p>
@@ -467,22 +477,51 @@
               <w:contextualSpacing w:val="0"/>
             </w:pPr>
             <w:r>
-              <w:t>M</w:t>
-            </w:r>
-            <w:r>
-              <w:t xml:space="preserve">ethod(s) of analysis </w:t>
-            </w:r>
-            <w:r>
-              <w:t xml:space="preserve">are appropriate to the question of interest and clearly explained </w:t>
-            </w:r>
-            <w:r>
-              <w:t>in a non-technical way.</w:t>
+              <w:t>Method(s) of analysis are appropriate to the question of interest and explained in a non-technical way.</w:t>
+            </w:r>
+          </w:p>
+          <w:p>
+            <w:pPr>
+              <w:pStyle w:val="ListParagraph"/>
+              <w:numPr>
+                <w:ilvl w:val="0"/>
+                <w:numId w:val="2"/>
+              </w:numPr>
+              <w:spacing w:after="160"/>
+              <w:ind w:left="173" w:hanging="187"/>
+              <w:contextualSpacing w:val="0"/>
+            </w:pPr>
+            <w:r>
+              <w:t>Includes at least 1 hypothesis test, and the conclusion is explained correctly and in a non-technical way.</w:t>
+            </w:r>
+          </w:p>
+        </w:tc>
+      </w:tr>
+      <w:tr>
+        <w:tc>
+          <w:tcPr>
+            <w:tcW w:w="2335" w:type="dxa"/>
+          </w:tcPr>
+          <w:p>
+            <w:pPr>
+              <w:rPr>
+                <w:b/>
+              </w:rPr>
+            </w:pPr>
+            <w:r>
+              <w:br w:type="page"/>
+            </w:r>
+            <w:r>
+              <w:rPr>
+                <w:b/>
+              </w:rPr>
+              <w:t>Figures</w:t>
             </w:r>
           </w:p>
         </w:tc>
         <w:tc>
           <w:tcPr>
-            <w:tcW w:w="3867" w:type="dxa"/>
+            <w:tcW w:w="9923" w:type="dxa"/>
           </w:tcPr>
           <w:p>
             <w:pPr>
@@ -492,11 +531,11 @@
                 <w:numId w:val="2"/>
               </w:numPr>
               <w:spacing w:after="160"/>
-              <w:ind w:left="160" w:hanging="180"/>
-              <w:contextualSpacing w:val="0"/>
-            </w:pPr>
-            <w:r>
-              <w:t>Explains what keywords/features used to collect data, but does not discuss why these keywords/features are appropriate to address the question of interest.</w:t>
+              <w:ind w:left="162" w:hanging="180"/>
+              <w:contextualSpacing w:val="0"/>
+            </w:pPr>
+            <w:r>
+              <w:t>Includes at least 1 graph.  (Note:  You may include tables if appropriate, but tables are not graphs.)</w:t>
             </w:r>
           </w:p>
           <w:p>
@@ -507,19 +546,23 @@
                 <w:numId w:val="2"/>
               </w:numPr>
               <w:spacing w:after="160"/>
-              <w:ind w:left="173" w:hanging="187"/>
-              <w:contextualSpacing w:val="0"/>
-            </w:pPr>
-            <w:r>
-              <w:t xml:space="preserve">Explains whether the REST or Streaming APIs </w:t>
-            </w:r>
-            <w:proofErr w:type="gramStart"/>
-            <w:r>
-              <w:t>were used</w:t>
-            </w:r>
-            <w:proofErr w:type="gramEnd"/>
-            <w:r>
-              <w:t xml:space="preserve">.  </w:t>
+              <w:ind w:left="162" w:hanging="180"/>
+              <w:contextualSpacing w:val="0"/>
+            </w:pPr>
+            <w:r>
+              <w:t xml:space="preserve">Does </w:t>
+            </w:r>
+            <w:r>
+              <w:rPr>
+                <w:b/>
+              </w:rPr>
+              <w:t>not</w:t>
+            </w:r>
+            <w:r>
+              <w:t xml:space="preserve"> include </w:t>
+            </w:r>
+            <w:r>
+              <w:t>R output from hypothesis tests.  That’s too technical for an executive summary.</w:t>
             </w:r>
           </w:p>
           <w:p>
@@ -530,26 +573,97 @@
                 <w:numId w:val="2"/>
               </w:numPr>
               <w:spacing w:after="160"/>
-              <w:ind w:left="160" w:hanging="180"/>
-              <w:contextualSpacing w:val="0"/>
-            </w:pPr>
-            <w:r>
-              <w:t>M</w:t>
-            </w:r>
-            <w:r>
-              <w:t>ethod(s) of analysis</w:t>
-            </w:r>
-            <w:r>
-              <w:t xml:space="preserve"> are reasonable for the question of interest, but perhaps not the optimal choice</w:t>
-            </w:r>
-            <w:r>
-              <w:t>.</w:t>
+              <w:ind w:left="162" w:hanging="180"/>
+              <w:contextualSpacing w:val="0"/>
+            </w:pPr>
+            <w:r>
+              <w:t>Figures are appropriate to the data and question of interest.</w:t>
+            </w:r>
+          </w:p>
+          <w:p>
+            <w:pPr>
+              <w:pStyle w:val="ListParagraph"/>
+              <w:numPr>
+                <w:ilvl w:val="0"/>
+                <w:numId w:val="2"/>
+              </w:numPr>
+              <w:spacing w:after="160"/>
+              <w:ind w:left="162" w:hanging="180"/>
+              <w:contextualSpacing w:val="0"/>
+            </w:pPr>
+            <w:r>
+              <w:t>Well-integrated with discussion of analysis and/or results.  (For example, “As shown in Figure 1, …”)</w:t>
+            </w:r>
+          </w:p>
+          <w:p>
+            <w:pPr>
+              <w:pStyle w:val="ListParagraph"/>
+              <w:numPr>
+                <w:ilvl w:val="0"/>
+                <w:numId w:val="2"/>
+              </w:numPr>
+              <w:spacing w:after="160"/>
+              <w:ind w:left="162" w:hanging="180"/>
+              <w:contextualSpacing w:val="0"/>
+            </w:pPr>
+            <w:r>
+              <w:t>Legends or captions used appropriately.</w:t>
+            </w:r>
+          </w:p>
+          <w:p>
+            <w:pPr>
+              <w:pStyle w:val="ListParagraph"/>
+              <w:numPr>
+                <w:ilvl w:val="0"/>
+                <w:numId w:val="2"/>
+              </w:numPr>
+              <w:spacing w:after="160"/>
+              <w:ind w:left="162" w:hanging="180"/>
+              <w:contextualSpacing w:val="0"/>
+            </w:pPr>
+            <w:r>
+              <w:t>Color used appropriately.</w:t>
+            </w:r>
+          </w:p>
+          <w:p>
+            <w:pPr>
+              <w:pStyle w:val="ListParagraph"/>
+              <w:numPr>
+                <w:ilvl w:val="0"/>
+                <w:numId w:val="2"/>
+              </w:numPr>
+              <w:spacing w:after="160"/>
+              <w:ind w:left="162" w:hanging="180"/>
+              <w:contextualSpacing w:val="0"/>
+            </w:pPr>
+            <w:r>
+              <w:t>Font size and line widths chosen so that figures are legible when page is viewed at 100% Zoom.</w:t>
+            </w:r>
+          </w:p>
+        </w:tc>
+      </w:tr>
+      <w:tr>
+        <w:tc>
+          <w:tcPr>
+            <w:tcW w:w="2335" w:type="dxa"/>
+          </w:tcPr>
+          <w:p>
+            <w:pPr>
+              <w:rPr>
+                <w:b/>
+              </w:rPr>
+            </w:pPr>
+            <w:r>
+              <w:rPr>
+                <w:b/>
+              </w:rPr>
+              <w:t>Results/Conclusion</w:t>
             </w:r>
           </w:p>
         </w:tc>
         <w:tc>
           <w:tcPr>
-            <w:tcW w:w="3238" w:type="dxa"/>
+            <w:tcW w:w="9923" w:type="dxa"/>
           </w:tcPr>
           <w:p>
             <w:pPr>
@@ -559,11 +673,11 @@
                 <w:numId w:val="2"/>
               </w:numPr>
               <w:spacing w:after="160"/>
-              <w:ind w:left="160" w:hanging="180"/>
-              <w:contextualSpacing w:val="0"/>
-            </w:pPr>
-            <w:r>
-              <w:t>Explains what keywords/features used to collect data, but does not discuss why these keywords/features are appropriate to address the question of interest.</w:t>
+              <w:ind w:left="162" w:hanging="180"/>
+              <w:contextualSpacing w:val="0"/>
+            </w:pPr>
+            <w:r>
+              <w:t>Explains results clearly and accurately in a non-technical way.</w:t>
             </w:r>
           </w:p>
           <w:p>
@@ -574,19 +688,114 @@
                 <w:numId w:val="2"/>
               </w:numPr>
               <w:spacing w:after="160"/>
-              <w:ind w:left="160" w:hanging="180"/>
-              <w:contextualSpacing w:val="0"/>
-            </w:pPr>
-            <w:r>
-              <w:t>Method(s) of analysis chosen demonstrate weak understanding.</w:t>
+              <w:ind w:left="162" w:hanging="180"/>
+              <w:contextualSpacing w:val="0"/>
+            </w:pPr>
+            <w:r>
+              <w:t>Conclusion relates results to larger question or implications.</w:t>
+            </w:r>
+          </w:p>
+        </w:tc>
+      </w:tr>
+      <w:tr>
+        <w:tc>
+          <w:tcPr>
+            <w:tcW w:w="2335" w:type="dxa"/>
+          </w:tcPr>
+          <w:p>
+            <w:pPr>
+              <w:rPr>
+                <w:b/>
+              </w:rPr>
+            </w:pPr>
+            <w:r>
+              <w:br w:type="page"/>
+            </w:r>
+            <w:r>
+              <w:rPr>
+                <w:b/>
+              </w:rPr>
+              <w:t>Writing Style</w:t>
+            </w:r>
+          </w:p>
+        </w:tc>
+        <w:tc>
+          <w:tcPr>
+            <w:tcW w:w="9923" w:type="dxa"/>
+          </w:tcPr>
+          <w:p>
+            <w:pPr>
+              <w:pStyle w:val="ListParagraph"/>
+              <w:numPr>
+                <w:ilvl w:val="0"/>
+                <w:numId w:val="5"/>
+              </w:numPr>
+              <w:spacing w:after="160"/>
+              <w:ind w:left="162" w:hanging="180"/>
+              <w:contextualSpacing w:val="0"/>
+            </w:pPr>
+            <w:r>
+              <w:t>Readable and interesting for a reader who does not know computer programming or statistics.</w:t>
+            </w:r>
+          </w:p>
+          <w:p>
+            <w:pPr>
+              <w:pStyle w:val="ListParagraph"/>
+              <w:numPr>
+                <w:ilvl w:val="1"/>
+                <w:numId w:val="5"/>
+              </w:numPr>
+              <w:spacing w:after="160"/>
+              <w:ind w:left="342" w:hanging="180"/>
+              <w:contextualSpacing w:val="0"/>
+            </w:pPr>
+            <w:r>
+              <w:t>You can refer to technical topics (for example, “Using a t-test, I found strong evidence that…”), but don’t get into the nitty-gritty here.</w:t>
+            </w:r>
+          </w:p>
+          <w:p>
+            <w:pPr>
+              <w:pStyle w:val="ListParagraph"/>
+              <w:numPr>
+                <w:ilvl w:val="0"/>
+                <w:numId w:val="5"/>
+              </w:numPr>
+              <w:spacing w:after="160"/>
+              <w:ind w:left="162" w:hanging="180"/>
+              <w:contextualSpacing w:val="0"/>
+            </w:pPr>
+            <w:r>
+              <w:t>Professional spelling and grammar.</w:t>
             </w:r>
           </w:p>
         </w:tc>
       </w:tr>
     </w:tbl>
     <w:p>
-      <w:r>
-        <w:br w:type="page"/>
+      <w:pPr>
+        <w:rPr>
+          <w:b/>
+        </w:rPr>
+      </w:pPr>
+    </w:p>
+    <w:p>
+      <w:pPr>
+        <w:rPr>
+          <w:b/>
+        </w:rPr>
+      </w:pPr>
+      <w:r>
+        <w:rPr>
+          <w:b/>
+        </w:rPr>
+        <w:lastRenderedPageBreak/>
+        <w:t>Parsed Data file</w:t>
+      </w:r>
+      <w:r>
+        <w:rPr>
+          <w:b/>
+        </w:rPr>
+        <w:t xml:space="preserve"> (10 points)</w:t>
       </w:r>
     </w:p>
     <w:tbl>
@@ -596,15 +805,16 @@
         <w:tblLook w:val="04A0" w:firstRow="1" w:lastRow="0" w:firstColumn="1" w:lastColumn="0" w:noHBand="0" w:noVBand="1"/>
       </w:tblPr>
       <w:tblGrid>
-        <w:gridCol w:w="2335"/>
-        <w:gridCol w:w="3510"/>
-        <w:gridCol w:w="3867"/>
-        <w:gridCol w:w="3238"/>
+        <w:gridCol w:w="2358"/>
+        <w:gridCol w:w="10748"/>
       </w:tblGrid>
       <w:tr>
+        <w:trPr>
+          <w:trHeight w:val="254"/>
+        </w:trPr>
         <w:tc>
           <w:tcPr>
-            <w:tcW w:w="2335" w:type="dxa"/>
+            <w:tcW w:w="2358" w:type="dxa"/>
           </w:tcPr>
           <w:p>
             <w:pPr>
@@ -612,106 +822,52 @@
                 <w:b/>
               </w:rPr>
             </w:pPr>
-            <w:r>
-              <w:rPr>
-                <w:b/>
-              </w:rPr>
-              <w:lastRenderedPageBreak/>
-              <w:t>Figures</w:t>
-            </w:r>
           </w:p>
         </w:tc>
         <w:tc>
           <w:tcPr>
-            <w:tcW w:w="3510" w:type="dxa"/>
+            <w:tcW w:w="10748" w:type="dxa"/>
           </w:tcPr>
           <w:p>
             <w:pPr>
-              <w:pStyle w:val="ListParagraph"/>
-              <w:numPr>
-                <w:ilvl w:val="0"/>
-                <w:numId w:val="2"/>
-              </w:numPr>
-              <w:spacing w:after="160"/>
-              <w:ind w:left="162" w:hanging="180"/>
-              <w:contextualSpacing w:val="0"/>
-            </w:pPr>
-            <w:r>
-              <w:t>Figures are appropriate to the data and question of interest.</w:t>
-            </w:r>
-          </w:p>
-          <w:p>
-            <w:pPr>
-              <w:pStyle w:val="ListParagraph"/>
-              <w:numPr>
-                <w:ilvl w:val="0"/>
-                <w:numId w:val="2"/>
-              </w:numPr>
-              <w:spacing w:after="160"/>
-              <w:ind w:left="162" w:hanging="180"/>
-              <w:contextualSpacing w:val="0"/>
-            </w:pPr>
-            <w:r>
-              <w:t>Well-integrated with discussion of analysis and/or results.  (For example, “As shown in Figure 1, …”)</w:t>
-            </w:r>
-          </w:p>
-          <w:p>
-            <w:pPr>
-              <w:pStyle w:val="ListParagraph"/>
-              <w:numPr>
-                <w:ilvl w:val="0"/>
-                <w:numId w:val="2"/>
-              </w:numPr>
-              <w:spacing w:after="160"/>
-              <w:ind w:left="162" w:hanging="180"/>
-              <w:contextualSpacing w:val="0"/>
-            </w:pPr>
-            <w:r>
-              <w:t>Legends or captions used appropriately.</w:t>
-            </w:r>
-          </w:p>
-          <w:p>
-            <w:pPr>
-              <w:pStyle w:val="ListParagraph"/>
-              <w:numPr>
-                <w:ilvl w:val="0"/>
-                <w:numId w:val="2"/>
-              </w:numPr>
-              <w:spacing w:after="160"/>
-              <w:ind w:left="162" w:hanging="180"/>
-              <w:contextualSpacing w:val="0"/>
-            </w:pPr>
-            <w:r>
-              <w:t>Color used appropriately.</w:t>
-            </w:r>
-          </w:p>
-          <w:p>
-            <w:pPr>
-              <w:pStyle w:val="ListParagraph"/>
-              <w:numPr>
-                <w:ilvl w:val="0"/>
-                <w:numId w:val="2"/>
-              </w:numPr>
-              <w:spacing w:after="160"/>
-              <w:ind w:left="162" w:hanging="180"/>
-              <w:contextualSpacing w:val="0"/>
-            </w:pPr>
-            <w:r>
-              <w:t xml:space="preserve">Font size and line widths chosen so that figures are legible when page is viewed at 100% </w:t>
-            </w:r>
-            <w:proofErr w:type="gramStart"/>
-            <w:r>
-              <w:t>Zoom</w:t>
-            </w:r>
-            <w:proofErr w:type="gramEnd"/>
-            <w:r>
-              <w:t>.</w:t>
+              <w:rPr>
+                <w:b/>
+              </w:rPr>
+            </w:pPr>
+            <w:r>
+              <w:rPr>
+                <w:b/>
+              </w:rPr>
+              <w:t>What to include</w:t>
+            </w:r>
+          </w:p>
+        </w:tc>
+      </w:tr>
+      <w:tr>
+        <w:trPr>
+          <w:trHeight w:val="2284"/>
+        </w:trPr>
+        <w:tc>
+          <w:tcPr>
+            <w:tcW w:w="2358" w:type="dxa"/>
+          </w:tcPr>
+          <w:p>
+            <w:pPr>
+              <w:rPr>
+                <w:b/>
+              </w:rPr>
+            </w:pPr>
+            <w:r>
+              <w:rPr>
+                <w:b/>
+              </w:rPr>
+              <w:t>Parsed data file</w:t>
             </w:r>
           </w:p>
         </w:tc>
         <w:tc>
           <w:tcPr>
-            <w:tcW w:w="3867" w:type="dxa"/>
+            <w:tcW w:w="10748" w:type="dxa"/>
           </w:tcPr>
           <w:p>
             <w:pPr>
@@ -721,11 +877,11 @@
                 <w:numId w:val="2"/>
               </w:numPr>
               <w:spacing w:after="160"/>
-              <w:ind w:left="162" w:hanging="180"/>
-              <w:contextualSpacing w:val="0"/>
-            </w:pPr>
-            <w:r>
-              <w:t>Figures are appropriate to the data and question of interest.</w:t>
+              <w:ind w:left="160" w:hanging="180"/>
+              <w:contextualSpacing w:val="0"/>
+            </w:pPr>
+            <w:r>
+              <w:t>Data file is in a .csv or .txt format.</w:t>
             </w:r>
           </w:p>
           <w:p>
@@ -736,11 +892,11 @@
                 <w:numId w:val="2"/>
               </w:numPr>
               <w:spacing w:after="160"/>
-              <w:ind w:left="162" w:hanging="180"/>
-              <w:contextualSpacing w:val="0"/>
-            </w:pPr>
-            <w:r>
-              <w:t>Legends or captions used appropriately.</w:t>
+              <w:ind w:left="160" w:hanging="180"/>
+              <w:contextualSpacing w:val="0"/>
+            </w:pPr>
+            <w:r>
+              <w:t>Format of data file is consistent with Python code (no editing by hand was necessary).</w:t>
             </w:r>
           </w:p>
           <w:p>
@@ -751,23 +907,13 @@
                 <w:numId w:val="2"/>
               </w:numPr>
               <w:spacing w:after="160"/>
-              <w:ind w:left="162" w:hanging="180"/>
-              <w:contextualSpacing w:val="0"/>
-            </w:pPr>
-            <w:r>
-              <w:t>Reader has to work to connect the figures with statements made in the text, OR figures introduced in the text with a colon (For example:  “The histogram is shown here:”)</w:t>
-            </w:r>
-          </w:p>
-          <w:p>
-            <w:pPr>
-              <w:ind w:left="162" w:hanging="180"/>
-            </w:pPr>
-          </w:p>
-        </w:tc>
-        <w:tc>
-          <w:tcPr>
-            <w:tcW w:w="3238" w:type="dxa"/>
-          </w:tcPr>
+              <w:ind w:left="160" w:hanging="180"/>
+              <w:contextualSpacing w:val="0"/>
+            </w:pPr>
+            <w:r>
+              <w:t>Format is consistent with R code (no editing by hand is necessary to run R code for this data file).</w:t>
+            </w:r>
+          </w:p>
           <w:p>
             <w:pPr>
               <w:pStyle w:val="ListParagraph"/>
@@ -776,261 +922,59 @@
                 <w:numId w:val="2"/>
               </w:numPr>
               <w:spacing w:after="160"/>
-              <w:ind w:left="162" w:hanging="180"/>
-              <w:contextualSpacing w:val="0"/>
-            </w:pPr>
-            <w:r>
-              <w:t xml:space="preserve">Extraneous figures, or </w:t>
-            </w:r>
-            <w:proofErr w:type="gramStart"/>
-            <w:r>
-              <w:t>figures which</w:t>
-            </w:r>
-            <w:proofErr w:type="gramEnd"/>
-            <w:r>
-              <w:t xml:space="preserve"> do not highlight the key features of the data that are discussed in the text.</w:t>
-            </w:r>
-          </w:p>
-          <w:p>
-            <w:pPr>
-              <w:pStyle w:val="ListParagraph"/>
-              <w:numPr>
-                <w:ilvl w:val="0"/>
-                <w:numId w:val="2"/>
-              </w:numPr>
-              <w:spacing w:after="160"/>
-              <w:ind w:left="162" w:hanging="180"/>
-              <w:contextualSpacing w:val="0"/>
-            </w:pPr>
-            <w:r>
-              <w:t>Missing or difficult-to-interpret legends and/or captions.</w:t>
-            </w:r>
-          </w:p>
-        </w:tc>
-      </w:tr>
-      <w:tr>
-        <w:tc>
-          <w:tcPr>
-            <w:tcW w:w="2335" w:type="dxa"/>
-          </w:tcPr>
-          <w:p>
-            <w:pPr>
-              <w:rPr>
-                <w:b/>
-              </w:rPr>
-            </w:pPr>
-            <w:r>
-              <w:rPr>
-                <w:b/>
-              </w:rPr>
-              <w:t>Results/Conclusion</w:t>
-            </w:r>
-          </w:p>
-        </w:tc>
-        <w:tc>
-          <w:tcPr>
-            <w:tcW w:w="3510" w:type="dxa"/>
-          </w:tcPr>
-          <w:p>
-            <w:pPr>
-              <w:pStyle w:val="ListParagraph"/>
-              <w:numPr>
-                <w:ilvl w:val="0"/>
-                <w:numId w:val="2"/>
-              </w:numPr>
-              <w:spacing w:after="160"/>
-              <w:ind w:left="162" w:hanging="180"/>
-              <w:contextualSpacing w:val="0"/>
-            </w:pPr>
-            <w:r>
-              <w:t>Explains results clearly and accurately in a non-technical way.</w:t>
-            </w:r>
-          </w:p>
-          <w:p>
-            <w:pPr>
-              <w:pStyle w:val="ListParagraph"/>
-              <w:numPr>
-                <w:ilvl w:val="0"/>
-                <w:numId w:val="2"/>
-              </w:numPr>
-              <w:spacing w:after="160"/>
-              <w:ind w:left="162" w:hanging="180"/>
-              <w:contextualSpacing w:val="0"/>
-            </w:pPr>
-            <w:r>
-              <w:t>Conclusion relates results to larger question or implications.</w:t>
-            </w:r>
-          </w:p>
-          <w:p>
-            <w:pPr>
-              <w:pStyle w:val="ListParagraph"/>
-              <w:numPr>
-                <w:ilvl w:val="0"/>
-                <w:numId w:val="2"/>
-              </w:numPr>
-              <w:spacing w:after="160"/>
-              <w:ind w:left="162" w:hanging="180"/>
-              <w:contextualSpacing w:val="0"/>
-            </w:pPr>
-            <w:r>
-              <w:t>Avoids using the words, “In conclusion…”</w:t>
-            </w:r>
-          </w:p>
-        </w:tc>
-        <w:tc>
-          <w:tcPr>
-            <w:tcW w:w="3867" w:type="dxa"/>
-          </w:tcPr>
-          <w:p>
-            <w:pPr>
-              <w:pStyle w:val="ListParagraph"/>
-              <w:numPr>
-                <w:ilvl w:val="0"/>
-                <w:numId w:val="2"/>
-              </w:numPr>
-              <w:spacing w:after="160"/>
-              <w:ind w:left="162" w:hanging="180"/>
-              <w:contextualSpacing w:val="0"/>
-            </w:pPr>
-            <w:r>
-              <w:t xml:space="preserve">Results </w:t>
-            </w:r>
-            <w:proofErr w:type="gramStart"/>
-            <w:r>
-              <w:t>are clearly and accurately explained</w:t>
-            </w:r>
-            <w:proofErr w:type="gramEnd"/>
-            <w:r>
-              <w:t xml:space="preserve">, but </w:t>
-            </w:r>
-            <w:r>
-              <w:t>the importance of the results is not necessarily clear.</w:t>
-            </w:r>
-          </w:p>
-        </w:tc>
-        <w:tc>
-          <w:tcPr>
-            <w:tcW w:w="3238" w:type="dxa"/>
-          </w:tcPr>
-          <w:p>
-            <w:pPr>
-              <w:pStyle w:val="ListParagraph"/>
-              <w:numPr>
-                <w:ilvl w:val="0"/>
-                <w:numId w:val="2"/>
-              </w:numPr>
-              <w:spacing w:after="160"/>
-              <w:ind w:left="162" w:hanging="180"/>
-              <w:contextualSpacing w:val="0"/>
-            </w:pPr>
-            <w:r>
-              <w:t>Discussion of results is confusing or demonstrates weak understanding.</w:t>
-            </w:r>
-          </w:p>
-        </w:tc>
-      </w:tr>
-      <w:tr>
-        <w:tc>
-          <w:tcPr>
-            <w:tcW w:w="2335" w:type="dxa"/>
-          </w:tcPr>
-          <w:p>
-            <w:pPr>
-              <w:rPr>
-                <w:b/>
-              </w:rPr>
-            </w:pPr>
-            <w:r>
-              <w:rPr>
-                <w:b/>
-              </w:rPr>
-              <w:t>Length</w:t>
-            </w:r>
-          </w:p>
-        </w:tc>
-        <w:tc>
-          <w:tcPr>
-            <w:tcW w:w="3510" w:type="dxa"/>
-          </w:tcPr>
-          <w:p>
-            <w:pPr>
-              <w:pStyle w:val="ListParagraph"/>
-              <w:numPr>
-                <w:ilvl w:val="0"/>
-                <w:numId w:val="2"/>
-              </w:numPr>
-              <w:ind w:left="162" w:hanging="180"/>
-              <w:contextualSpacing w:val="0"/>
-            </w:pPr>
-            <w:r>
-              <w:t>Summary is one page (not including figures), with figures possibly pushing text onto a second page</w:t>
-            </w:r>
-          </w:p>
-        </w:tc>
-        <w:tc>
-          <w:tcPr>
-            <w:tcW w:w="3867" w:type="dxa"/>
-          </w:tcPr>
-          <w:p>
-            <w:pPr>
-              <w:pStyle w:val="ListParagraph"/>
-              <w:numPr>
-                <w:ilvl w:val="0"/>
-                <w:numId w:val="2"/>
-              </w:numPr>
-              <w:ind w:left="162" w:hanging="180"/>
-              <w:contextualSpacing w:val="0"/>
-            </w:pPr>
-            <w:r>
-              <w:t>Summary is more than one page not including figures or</w:t>
-            </w:r>
-          </w:p>
-          <w:p>
-            <w:pPr>
-              <w:pStyle w:val="ListParagraph"/>
-              <w:ind w:left="162"/>
-              <w:contextualSpacing w:val="0"/>
-            </w:pPr>
-          </w:p>
-          <w:p>
-            <w:pPr>
-              <w:pStyle w:val="ListParagraph"/>
-              <w:numPr>
-                <w:ilvl w:val="0"/>
-                <w:numId w:val="2"/>
-              </w:numPr>
-              <w:ind w:left="162" w:hanging="180"/>
-              <w:contextualSpacing w:val="0"/>
-            </w:pPr>
-            <w:r>
-              <w:t>Summary is more than two pages including figures</w:t>
-            </w:r>
-          </w:p>
-        </w:tc>
-        <w:tc>
-          <w:tcPr>
-            <w:tcW w:w="3238" w:type="dxa"/>
-          </w:tcPr>
-          <w:p>
-            <w:pPr>
-              <w:pStyle w:val="ListParagraph"/>
-              <w:numPr>
-                <w:ilvl w:val="0"/>
-                <w:numId w:val="2"/>
-              </w:numPr>
-              <w:ind w:left="162" w:hanging="180"/>
-              <w:contextualSpacing w:val="0"/>
-            </w:pPr>
-            <w:r>
-              <w:t>Summary is more than 3 pages including figures</w:t>
+              <w:ind w:left="160" w:hanging="180"/>
+              <w:contextualSpacing w:val="0"/>
+            </w:pPr>
+            <w:r>
+              <w:t>Do a sanity check on your data.  If you say you searched for tweets containing the phrase “data science”, there should not be any tweets with the word “data” but no “science.”</w:t>
             </w:r>
           </w:p>
         </w:tc>
       </w:tr>
     </w:tbl>
     <w:p>
-      <w:r>
-        <w:br w:type="page"/>
+      <w:pPr>
+        <w:rPr>
+          <w:b/>
+        </w:rPr>
+      </w:pPr>
+    </w:p>
+    <w:p>
+      <w:pPr>
+        <w:rPr>
+          <w:b/>
+        </w:rPr>
+      </w:pPr>
+    </w:p>
+    <w:p>
+      <w:pPr>
+        <w:rPr>
+          <w:b/>
+        </w:rPr>
+      </w:pPr>
+      <w:r>
+        <w:rPr>
+          <w:b/>
+        </w:rPr>
+        <w:t xml:space="preserve">Python </w:t>
+      </w:r>
+      <w:r>
+        <w:rPr>
+          <w:b/>
+        </w:rPr>
+        <w:t xml:space="preserve">and R </w:t>
+      </w:r>
+      <w:r>
+        <w:rPr>
+          <w:b/>
+        </w:rPr>
+        <w:t>Code</w:t>
+      </w:r>
+      <w:r>
+        <w:rPr>
+          <w:b/>
+        </w:rPr>
+        <w:t xml:space="preserve"> (50 points)</w:t>
       </w:r>
     </w:p>
     <w:tbl>
@@ -1040,15 +984,13 @@
         <w:tblLook w:val="04A0" w:firstRow="1" w:lastRow="0" w:firstColumn="1" w:lastColumn="0" w:noHBand="0" w:noVBand="1"/>
       </w:tblPr>
       <w:tblGrid>
-        <w:gridCol w:w="2335"/>
-        <w:gridCol w:w="3510"/>
-        <w:gridCol w:w="3867"/>
-        <w:gridCol w:w="3238"/>
+        <w:gridCol w:w="2358"/>
+        <w:gridCol w:w="10800"/>
       </w:tblGrid>
       <w:tr>
         <w:tc>
           <w:tcPr>
-            <w:tcW w:w="2335" w:type="dxa"/>
+            <w:tcW w:w="2358" w:type="dxa"/>
           </w:tcPr>
           <w:p>
             <w:pPr>
@@ -1056,238 +998,23 @@
                 <w:b/>
               </w:rPr>
             </w:pPr>
-            <w:r>
-              <w:rPr>
-                <w:b/>
-              </w:rPr>
-              <w:lastRenderedPageBreak/>
-              <w:t>Writing Style</w:t>
-            </w:r>
           </w:p>
         </w:tc>
         <w:tc>
           <w:tcPr>
-            <w:tcW w:w="3510" w:type="dxa"/>
+            <w:tcW w:w="10800" w:type="dxa"/>
           </w:tcPr>
           <w:p>
             <w:pPr>
-              <w:pStyle w:val="ListParagraph"/>
-              <w:numPr>
-                <w:ilvl w:val="0"/>
-                <w:numId w:val="5"/>
-              </w:numPr>
-              <w:spacing w:after="160"/>
-              <w:ind w:left="162" w:hanging="180"/>
-              <w:contextualSpacing w:val="0"/>
-            </w:pPr>
-            <w:r>
-              <w:t>Readable and interesting for a reader who does not know computer programming or statistics</w:t>
-            </w:r>
-            <w:r>
-              <w:t>.</w:t>
-            </w:r>
-          </w:p>
-          <w:p>
-            <w:pPr>
-              <w:pStyle w:val="ListParagraph"/>
-              <w:numPr>
-                <w:ilvl w:val="1"/>
-                <w:numId w:val="5"/>
-              </w:numPr>
-              <w:spacing w:after="160"/>
-              <w:ind w:left="342" w:hanging="180"/>
-              <w:contextualSpacing w:val="0"/>
-            </w:pPr>
-            <w:r>
-              <w:t xml:space="preserve">You can refer to technical topics (for example, “Using a t-test, I found strong evidence that…”), but </w:t>
-            </w:r>
-            <w:proofErr w:type="gramStart"/>
-            <w:r>
-              <w:t>don’t</w:t>
-            </w:r>
-            <w:proofErr w:type="gramEnd"/>
-            <w:r>
-              <w:t xml:space="preserve"> get into the nitty-gritty here.</w:t>
-            </w:r>
-          </w:p>
-          <w:p>
-            <w:pPr>
-              <w:pStyle w:val="ListParagraph"/>
-              <w:numPr>
-                <w:ilvl w:val="0"/>
-                <w:numId w:val="5"/>
-              </w:numPr>
-              <w:spacing w:after="160"/>
-              <w:ind w:left="162" w:hanging="180"/>
-              <w:contextualSpacing w:val="0"/>
-            </w:pPr>
-            <w:r>
-              <w:t>Professional spelling and grammar</w:t>
-            </w:r>
-            <w:r>
-              <w:t>.</w:t>
-            </w:r>
-          </w:p>
-        </w:tc>
-        <w:tc>
-          <w:tcPr>
-            <w:tcW w:w="3867" w:type="dxa"/>
-          </w:tcPr>
-          <w:p>
-            <w:pPr>
-              <w:pStyle w:val="ListParagraph"/>
-              <w:numPr>
-                <w:ilvl w:val="0"/>
-                <w:numId w:val="5"/>
-              </w:numPr>
-              <w:spacing w:after="160"/>
-              <w:ind w:left="162" w:hanging="180"/>
-              <w:contextualSpacing w:val="0"/>
-            </w:pPr>
-            <w:r>
-              <w:t>Overly technical details</w:t>
-            </w:r>
-          </w:p>
-          <w:p>
-            <w:pPr>
-              <w:pStyle w:val="ListParagraph"/>
-              <w:numPr>
-                <w:ilvl w:val="0"/>
-                <w:numId w:val="5"/>
-              </w:numPr>
-              <w:spacing w:after="160"/>
-              <w:ind w:left="162" w:hanging="180"/>
-              <w:contextualSpacing w:val="0"/>
-            </w:pPr>
-            <w:r>
-              <w:t>Minor spelling or grammatical mistakes</w:t>
-            </w:r>
-          </w:p>
-        </w:tc>
-        <w:tc>
-          <w:tcPr>
-            <w:tcW w:w="3238" w:type="dxa"/>
-          </w:tcPr>
-          <w:p>
-            <w:pPr>
-              <w:pStyle w:val="ListParagraph"/>
-              <w:numPr>
-                <w:ilvl w:val="0"/>
-                <w:numId w:val="5"/>
-              </w:numPr>
-              <w:spacing w:after="160"/>
-              <w:ind w:left="162" w:hanging="180"/>
-              <w:contextualSpacing w:val="0"/>
-            </w:pPr>
-            <w:r>
-              <w:t>Unprofessional formatting, spelling, and/or grammar.</w:t>
-            </w:r>
-          </w:p>
-        </w:tc>
-      </w:tr>
-    </w:tbl>
-    <w:p>
-      <w:pPr>
-        <w:rPr>
-          <w:b/>
-        </w:rPr>
-      </w:pPr>
-    </w:p>
-    <w:p>
-      <w:pPr>
-        <w:rPr>
-          <w:b/>
-        </w:rPr>
-      </w:pPr>
-      <w:r>
-        <w:rPr>
-          <w:b/>
-        </w:rPr>
-        <w:t>Parsed Data file</w:t>
-      </w:r>
-      <w:r>
-        <w:rPr>
-          <w:b/>
-        </w:rPr>
-        <w:t xml:space="preserve"> (10 points)</w:t>
-      </w:r>
-    </w:p>
-    <w:tbl>
-      <w:tblPr>
-        <w:tblStyle w:val="TableGrid"/>
-        <w:tblW w:w="0" w:type="auto"/>
-        <w:tblLook w:val="04A0" w:firstRow="1" w:lastRow="0" w:firstColumn="1" w:lastColumn="0" w:noHBand="0" w:noVBand="1"/>
-      </w:tblPr>
-      <w:tblGrid>
-        <w:gridCol w:w="1975"/>
-        <w:gridCol w:w="4140"/>
-        <w:gridCol w:w="3597"/>
-        <w:gridCol w:w="3238"/>
-      </w:tblGrid>
-      <w:tr>
-        <w:tc>
-          <w:tcPr>
-            <w:tcW w:w="1975" w:type="dxa"/>
-          </w:tcPr>
-          <w:p>
-            <w:pPr>
-              <w:rPr>
-                <w:b/>
-              </w:rPr>
-            </w:pPr>
-          </w:p>
-        </w:tc>
-        <w:tc>
-          <w:tcPr>
-            <w:tcW w:w="4140" w:type="dxa"/>
-          </w:tcPr>
-          <w:p>
-            <w:pPr>
-              <w:rPr>
-                <w:b/>
-              </w:rPr>
-            </w:pPr>
-            <w:r>
-              <w:rPr>
-                <w:b/>
-              </w:rPr>
-              <w:t>A</w:t>
-            </w:r>
-          </w:p>
-        </w:tc>
-        <w:tc>
-          <w:tcPr>
-            <w:tcW w:w="3597" w:type="dxa"/>
-          </w:tcPr>
-          <w:p>
-            <w:pPr>
-              <w:rPr>
-                <w:b/>
-              </w:rPr>
-            </w:pPr>
-            <w:r>
-              <w:rPr>
-                <w:b/>
-              </w:rPr>
-              <w:t>C</w:t>
-            </w:r>
-          </w:p>
-        </w:tc>
-        <w:tc>
-          <w:tcPr>
-            <w:tcW w:w="3238" w:type="dxa"/>
-          </w:tcPr>
-          <w:p>
-            <w:pPr>
-              <w:rPr>
-                <w:b/>
-              </w:rPr>
-            </w:pPr>
-            <w:r>
-              <w:rPr>
-                <w:b/>
-              </w:rPr>
-              <w:t>F</w:t>
+              <w:rPr>
+                <w:b/>
+              </w:rPr>
+            </w:pPr>
+            <w:r>
+              <w:rPr>
+                <w:b/>
+              </w:rPr>
+              <w:t>What to include</w:t>
             </w:r>
           </w:p>
         </w:tc>
@@ -1295,7 +1022,7 @@
       <w:tr>
         <w:tc>
           <w:tcPr>
-            <w:tcW w:w="1975" w:type="dxa"/>
+            <w:tcW w:w="2358" w:type="dxa"/>
           </w:tcPr>
           <w:p>
             <w:pPr>
@@ -1307,285 +1034,20 @@
               <w:rPr>
                 <w:b/>
               </w:rPr>
-              <w:t>Parsed data file</w:t>
-            </w:r>
+              <w:t>Python and R Code</w:t>
+            </w:r>
+          </w:p>
+          <w:p>
+            <w:pPr>
+              <w:rPr>
+                <w:b/>
+              </w:rPr>
+            </w:pPr>
           </w:p>
         </w:tc>
         <w:tc>
           <w:tcPr>
-            <w:tcW w:w="4140" w:type="dxa"/>
-          </w:tcPr>
-          <w:p>
-            <w:pPr>
-              <w:pStyle w:val="ListParagraph"/>
-              <w:numPr>
-                <w:ilvl w:val="0"/>
-                <w:numId w:val="2"/>
-              </w:numPr>
-              <w:spacing w:after="160"/>
-              <w:ind w:left="160" w:hanging="180"/>
-              <w:contextualSpacing w:val="0"/>
-            </w:pPr>
-            <w:r>
-              <w:t>Data file is in a .csv or .txt format</w:t>
-            </w:r>
-          </w:p>
-          <w:p>
-            <w:pPr>
-              <w:pStyle w:val="ListParagraph"/>
-              <w:numPr>
-                <w:ilvl w:val="0"/>
-                <w:numId w:val="2"/>
-              </w:numPr>
-              <w:spacing w:after="160"/>
-              <w:ind w:left="160" w:hanging="180"/>
-              <w:contextualSpacing w:val="0"/>
-            </w:pPr>
-            <w:r>
-              <w:t>Format of data file is consistent with Python code (no editing by hand was necessary)</w:t>
-            </w:r>
-          </w:p>
-          <w:p>
-            <w:pPr>
-              <w:pStyle w:val="ListParagraph"/>
-              <w:numPr>
-                <w:ilvl w:val="0"/>
-                <w:numId w:val="2"/>
-              </w:numPr>
-              <w:spacing w:after="160"/>
-              <w:ind w:left="160" w:hanging="180"/>
-              <w:contextualSpacing w:val="0"/>
-            </w:pPr>
-            <w:r>
-              <w:t xml:space="preserve">Format is consistent with R code (no editing by hand is necessary to run R code </w:t>
-            </w:r>
-            <w:r>
-              <w:t>for</w:t>
-            </w:r>
-            <w:r>
-              <w:t xml:space="preserve"> this data file) </w:t>
-            </w:r>
-          </w:p>
-        </w:tc>
-        <w:tc>
-          <w:tcPr>
-            <w:tcW w:w="3597" w:type="dxa"/>
-          </w:tcPr>
-          <w:p>
-            <w:pPr>
-              <w:pStyle w:val="ListParagraph"/>
-              <w:numPr>
-                <w:ilvl w:val="0"/>
-                <w:numId w:val="2"/>
-              </w:numPr>
-              <w:spacing w:after="160"/>
-              <w:ind w:left="253" w:hanging="270"/>
-              <w:contextualSpacing w:val="0"/>
-            </w:pPr>
-            <w:r>
-              <w:t>Python code, as written, could not have produced the data file</w:t>
-            </w:r>
-          </w:p>
-          <w:p>
-            <w:pPr>
-              <w:pStyle w:val="ListParagraph"/>
-              <w:spacing w:after="160"/>
-              <w:ind w:left="253"/>
-              <w:contextualSpacing w:val="0"/>
-            </w:pPr>
-            <w:r>
-              <w:t>or</w:t>
-            </w:r>
-          </w:p>
-          <w:p>
-            <w:pPr>
-              <w:pStyle w:val="ListParagraph"/>
-              <w:numPr>
-                <w:ilvl w:val="0"/>
-                <w:numId w:val="2"/>
-              </w:numPr>
-              <w:spacing w:after="160"/>
-              <w:ind w:left="253" w:hanging="270"/>
-              <w:contextualSpacing w:val="0"/>
-            </w:pPr>
-            <w:r>
-              <w:t>R code, as written, cannot be used to analyze the data file</w:t>
-            </w:r>
-          </w:p>
-        </w:tc>
-        <w:tc>
-          <w:tcPr>
-            <w:tcW w:w="3238" w:type="dxa"/>
-          </w:tcPr>
-          <w:p>
-            <w:r>
-              <w:t>No data file submitted</w:t>
-            </w:r>
-          </w:p>
-        </w:tc>
-      </w:tr>
-    </w:tbl>
-    <w:p>
-      <w:pPr>
-        <w:rPr>
-          <w:b/>
-        </w:rPr>
-      </w:pPr>
-    </w:p>
-    <w:p>
-      <w:pPr>
-        <w:rPr>
-          <w:b/>
-        </w:rPr>
-      </w:pPr>
-      <w:r>
-        <w:rPr>
-          <w:b/>
-        </w:rPr>
-        <w:br w:type="page"/>
-      </w:r>
-    </w:p>
-    <w:p>
-      <w:pPr>
-        <w:rPr>
-          <w:b/>
-        </w:rPr>
-      </w:pPr>
-      <w:r>
-        <w:rPr>
-          <w:b/>
-        </w:rPr>
-        <w:lastRenderedPageBreak/>
-        <w:t xml:space="preserve">Python </w:t>
-      </w:r>
-      <w:r>
-        <w:rPr>
-          <w:b/>
-        </w:rPr>
-        <w:t xml:space="preserve">and R </w:t>
-      </w:r>
-      <w:r>
-        <w:rPr>
-          <w:b/>
-        </w:rPr>
-        <w:t>Code</w:t>
-      </w:r>
-      <w:r>
-        <w:rPr>
-          <w:b/>
-        </w:rPr>
-        <w:t xml:space="preserve"> (50 points)</w:t>
-      </w:r>
-    </w:p>
-    <w:tbl>
-      <w:tblPr>
-        <w:tblStyle w:val="TableGrid"/>
-        <w:tblW w:w="0" w:type="auto"/>
-        <w:tblLook w:val="04A0" w:firstRow="1" w:lastRow="0" w:firstColumn="1" w:lastColumn="0" w:noHBand="0" w:noVBand="1"/>
-      </w:tblPr>
-      <w:tblGrid>
-        <w:gridCol w:w="1975"/>
-        <w:gridCol w:w="3780"/>
-        <w:gridCol w:w="3690"/>
-        <w:gridCol w:w="3505"/>
-      </w:tblGrid>
-      <w:tr>
-        <w:tc>
-          <w:tcPr>
-            <w:tcW w:w="1975" w:type="dxa"/>
-          </w:tcPr>
-          <w:p>
-            <w:pPr>
-              <w:rPr>
-                <w:b/>
-              </w:rPr>
-            </w:pPr>
-          </w:p>
-        </w:tc>
-        <w:tc>
-          <w:tcPr>
-            <w:tcW w:w="3780" w:type="dxa"/>
-          </w:tcPr>
-          <w:p>
-            <w:pPr>
-              <w:rPr>
-                <w:b/>
-              </w:rPr>
-            </w:pPr>
-            <w:r>
-              <w:rPr>
-                <w:b/>
-              </w:rPr>
-              <w:t>A</w:t>
-            </w:r>
-          </w:p>
-        </w:tc>
-        <w:tc>
-          <w:tcPr>
-            <w:tcW w:w="3690" w:type="dxa"/>
-          </w:tcPr>
-          <w:p>
-            <w:pPr>
-              <w:rPr>
-                <w:b/>
-              </w:rPr>
-            </w:pPr>
-            <w:r>
-              <w:rPr>
-                <w:b/>
-              </w:rPr>
-              <w:t>B</w:t>
-            </w:r>
-          </w:p>
-        </w:tc>
-        <w:tc>
-          <w:tcPr>
-            <w:tcW w:w="3505" w:type="dxa"/>
-          </w:tcPr>
-          <w:p>
-            <w:pPr>
-              <w:rPr>
-                <w:b/>
-              </w:rPr>
-            </w:pPr>
-            <w:r>
-              <w:rPr>
-                <w:b/>
-              </w:rPr>
-              <w:t>C</w:t>
-            </w:r>
-          </w:p>
-        </w:tc>
-      </w:tr>
-      <w:tr>
-        <w:tc>
-          <w:tcPr>
-            <w:tcW w:w="1975" w:type="dxa"/>
-          </w:tcPr>
-          <w:p>
-            <w:pPr>
-              <w:rPr>
-                <w:b/>
-              </w:rPr>
-            </w:pPr>
-            <w:r>
-              <w:rPr>
-                <w:b/>
-              </w:rPr>
-              <w:t>Python and R Code</w:t>
-            </w:r>
-          </w:p>
-          <w:p>
-            <w:pPr>
-              <w:rPr>
-                <w:b/>
-              </w:rPr>
-            </w:pPr>
-          </w:p>
-        </w:tc>
-        <w:tc>
-          <w:tcPr>
-            <w:tcW w:w="3780" w:type="dxa"/>
+            <w:tcW w:w="10800" w:type="dxa"/>
           </w:tcPr>
           <w:p>
             <w:pPr>
@@ -1601,6 +1063,9 @@
             <w:r>
               <w:t>Code is consistent with analyses described in the executive summary</w:t>
             </w:r>
+            <w:r>
+              <w:t>.</w:t>
+            </w:r>
           </w:p>
           <w:p>
             <w:pPr>
@@ -1614,7 +1079,10 @@
               <w:contextualSpacing w:val="0"/>
             </w:pPr>
             <w:r>
-              <w:t>Comments used appropriately to make code readable</w:t>
+              <w:t>Clean, final version of code:  When run by the reader, code produces no error messages, and all output is relevant to the analysis in the executive summary</w:t>
+            </w:r>
+            <w:r>
+              <w:t>.</w:t>
             </w:r>
           </w:p>
           <w:p>
@@ -1629,7 +1097,10 @@
               <w:contextualSpacing w:val="0"/>
             </w:pPr>
             <w:r>
-              <w:t>Functions created for effective task management AND/OR evidence of effort put into writing efficient code</w:t>
+              <w:t>Evidence of complex thinking or problem-solving in both Python and R</w:t>
+            </w:r>
+            <w:r>
+              <w:t>.</w:t>
             </w:r>
           </w:p>
           <w:p>
@@ -1644,10 +1115,10 @@
               <w:contextualSpacing w:val="0"/>
             </w:pPr>
             <w:r>
-              <w:t xml:space="preserve">Clean, final version of code:  </w:t>
-            </w:r>
-            <w:r>
-              <w:t>When run by the reader, code produces no error messages, and all output is relevant to the analysis in the executive summary</w:t>
+              <w:t>Functions created for effective task management AND/OR evidence of effort put into writing efficient code</w:t>
+            </w:r>
+            <w:r>
+              <w:t>.</w:t>
             </w:r>
           </w:p>
           <w:p>
@@ -1662,14 +1133,58 @@
               <w:contextualSpacing w:val="0"/>
             </w:pPr>
             <w:r>
-              <w:t>DOES NOT include consumer key, consumer secret, access token, or access secret.</w:t>
-            </w:r>
-          </w:p>
-        </w:tc>
-        <w:tc>
-          <w:tcPr>
-            <w:tcW w:w="3690" w:type="dxa"/>
-          </w:tcPr>
+              <w:t>Comments used appropriately to make code readable</w:t>
+            </w:r>
+            <w:r>
+              <w:t>.</w:t>
+            </w:r>
+          </w:p>
+          <w:p>
+            <w:pPr>
+              <w:pStyle w:val="ListParagraph"/>
+              <w:numPr>
+                <w:ilvl w:val="0"/>
+                <w:numId w:val="2"/>
+              </w:numPr>
+              <w:ind w:left="162" w:hanging="180"/>
+            </w:pPr>
+            <w:r>
+              <w:t>R output from hypothesis test</w:t>
+            </w:r>
+            <w:r>
+              <w:t>(</w:t>
+            </w:r>
+            <w:r>
+              <w:t>s</w:t>
+            </w:r>
+            <w:r>
+              <w:t>)</w:t>
+            </w:r>
+            <w:r>
+              <w:t xml:space="preserve"> </w:t>
+            </w:r>
+            <w:r>
+              <w:t>is</w:t>
+            </w:r>
+            <w:r>
+              <w:t xml:space="preserve"> </w:t>
+            </w:r>
+            <w:r>
+              <w:t xml:space="preserve">included </w:t>
+            </w:r>
+            <w:bookmarkStart w:id="0" w:name="_GoBack"/>
+            <w:bookmarkEnd w:id="0"/>
+            <w:r>
+              <w:t>as comments</w:t>
+            </w:r>
+            <w:r>
+              <w:t xml:space="preserve"> in the R code</w:t>
+            </w:r>
+            <w:r>
+              <w:t>.</w:t>
+            </w:r>
+          </w:p>
+          <w:p/>
           <w:p>
             <w:pPr>
               <w:pStyle w:val="ListParagraph"/>
@@ -1682,123 +1197,7 @@
               <w:contextualSpacing w:val="0"/>
             </w:pPr>
             <w:r>
-              <w:t>Code is consistent with analyses described in the executive summary</w:t>
-            </w:r>
-          </w:p>
-          <w:p>
-            <w:pPr>
-              <w:pStyle w:val="ListParagraph"/>
-              <w:numPr>
-                <w:ilvl w:val="0"/>
-                <w:numId w:val="2"/>
-              </w:numPr>
-              <w:spacing w:after="160"/>
-              <w:ind w:left="173" w:hanging="187"/>
-              <w:contextualSpacing w:val="0"/>
-            </w:pPr>
-            <w:r>
-              <w:t>Comments used appropriately to make code readable</w:t>
-            </w:r>
-          </w:p>
-          <w:p>
-            <w:pPr>
-              <w:pStyle w:val="ListParagraph"/>
-              <w:numPr>
-                <w:ilvl w:val="0"/>
-                <w:numId w:val="2"/>
-              </w:numPr>
-              <w:spacing w:after="160"/>
-              <w:ind w:left="173" w:hanging="187"/>
-              <w:contextualSpacing w:val="0"/>
-            </w:pPr>
-            <w:r>
-              <w:t xml:space="preserve">Clean, final version of code:  </w:t>
-            </w:r>
-            <w:r>
-              <w:t>When run by the reader, code produces no error messages</w:t>
-            </w:r>
-          </w:p>
-          <w:p>
-            <w:pPr>
-              <w:pStyle w:val="ListParagraph"/>
-              <w:numPr>
-                <w:ilvl w:val="0"/>
-                <w:numId w:val="2"/>
-              </w:numPr>
-              <w:spacing w:after="160"/>
-              <w:ind w:left="173" w:hanging="187"/>
-              <w:contextualSpacing w:val="0"/>
-              <w:rPr>
-                <w:b/>
-              </w:rPr>
-            </w:pPr>
-            <w:r>
               <w:t>DOES NOT include consumer key, consumer secret, access token, or access secret.</w:t>
-            </w:r>
-          </w:p>
-        </w:tc>
-        <w:tc>
-          <w:tcPr>
-            <w:tcW w:w="3505" w:type="dxa"/>
-          </w:tcPr>
-          <w:p>
-            <w:pPr>
-              <w:pStyle w:val="ListParagraph"/>
-              <w:numPr>
-                <w:ilvl w:val="0"/>
-                <w:numId w:val="2"/>
-              </w:numPr>
-              <w:spacing w:after="160"/>
-              <w:ind w:left="173" w:hanging="187"/>
-              <w:contextualSpacing w:val="0"/>
-            </w:pPr>
-            <w:r>
-              <w:t xml:space="preserve">Reader has to work to see the connection between code and analyses described in the executive summary </w:t>
-            </w:r>
-          </w:p>
-          <w:p>
-            <w:pPr>
-              <w:pStyle w:val="ListParagraph"/>
-              <w:numPr>
-                <w:ilvl w:val="0"/>
-                <w:numId w:val="2"/>
-              </w:numPr>
-              <w:spacing w:after="160"/>
-              <w:ind w:left="173" w:hanging="187"/>
-              <w:contextualSpacing w:val="0"/>
-            </w:pPr>
-            <w:r>
-              <w:t>Few comments, or comments are unclear</w:t>
-            </w:r>
-          </w:p>
-          <w:p>
-            <w:pPr>
-              <w:pStyle w:val="ListParagraph"/>
-              <w:numPr>
-                <w:ilvl w:val="0"/>
-                <w:numId w:val="2"/>
-              </w:numPr>
-              <w:spacing w:after="160"/>
-              <w:ind w:left="173" w:hanging="187"/>
-              <w:contextualSpacing w:val="0"/>
-            </w:pPr>
-            <w:r>
-              <w:t>Evidence that programmer overlooked ways to improve task management and/or efficiency</w:t>
-            </w:r>
-          </w:p>
-          <w:p>
-            <w:pPr>
-              <w:pStyle w:val="ListParagraph"/>
-              <w:numPr>
-                <w:ilvl w:val="0"/>
-                <w:numId w:val="2"/>
-              </w:numPr>
-              <w:spacing w:after="160"/>
-              <w:ind w:left="173" w:hanging="187"/>
-              <w:contextualSpacing w:val="0"/>
-            </w:pPr>
-            <w:r>
-              <w:t>Includes consumer key, consumer secret, access token, or access secret.</w:t>
             </w:r>
           </w:p>
         </w:tc>
@@ -1823,11 +1222,11 @@
 </file>
 
 <file path=word/numbering.xml><?xml version="1.0" encoding="utf-8"?>
-<w:numbering xmlns:wpc="http://schemas.microsoft.com/office/word/2010/wordprocessingCanvas" xmlns:cx="http://schemas.microsoft.com/office/drawing/2014/chartex" xmlns:cx1="http://schemas.microsoft.com/office/drawing/2015/9/8/chartex" xmlns:mc="http://schemas.openxmlformats.org/markup-compatibility/2006" xmlns:o="urn:schemas-microsoft-com:office:office" xmlns:r="http://schemas.openxmlformats.org/officeDocument/2006/relationships" xmlns:m="http://schemas.openxmlformats.org/officeDocument/2006/math" xmlns:v="urn:schemas-microsoft-com:vml" xmlns:wp14="http://schemas.microsoft.com/office/word/2010/wordprocessingDrawing" xmlns:wp="http://schemas.openxmlformats.org/drawingml/2006/wordprocessingDrawing" xmlns:w10="urn:schemas-microsoft-com:office:word" xmlns:w="http://schemas.openxmlformats.org/wordprocessingml/2006/main" xmlns:w14="http://schemas.microsoft.com/office/word/2010/wordml" xmlns:w15="http://schemas.microsoft.com/office/word/2012/wordml" xmlns:w16se="http://schemas.microsoft.com/office/word/2015/wordml/symex" xmlns:wpg="http://schemas.microsoft.com/office/word/2010/wordprocessingGroup" xmlns:wpi="http://schemas.microsoft.com/office/word/2010/wordprocessingInk" xmlns:wne="http://schemas.microsoft.com/office/word/2006/wordml" xmlns:wps="http://schemas.microsoft.com/office/word/2010/wordprocessingShape" mc:Ignorable="w14 w15 w16se wp14">
+<w:numbering xmlns:wpc="http://schemas.microsoft.com/office/word/2010/wordprocessingCanvas" xmlns:mc="http://schemas.openxmlformats.org/markup-compatibility/2006" xmlns:o="urn:schemas-microsoft-com:office:office" xmlns:r="http://schemas.openxmlformats.org/officeDocument/2006/relationships" xmlns:m="http://schemas.openxmlformats.org/officeDocument/2006/math" xmlns:v="urn:schemas-microsoft-com:vml" xmlns:wp14="http://schemas.microsoft.com/office/word/2010/wordprocessingDrawing" xmlns:wp="http://schemas.openxmlformats.org/drawingml/2006/wordprocessingDrawing" xmlns:w10="urn:schemas-microsoft-com:office:word" xmlns:w="http://schemas.openxmlformats.org/wordprocessingml/2006/main" xmlns:w14="http://schemas.microsoft.com/office/word/2010/wordml" xmlns:w15="http://schemas.microsoft.com/office/word/2012/wordml" xmlns:wpg="http://schemas.microsoft.com/office/word/2010/wordprocessingGroup" xmlns:wpi="http://schemas.microsoft.com/office/word/2010/wordprocessingInk" xmlns:wne="http://schemas.microsoft.com/office/word/2006/wordml" xmlns:wps="http://schemas.microsoft.com/office/word/2010/wordprocessingShape" mc:Ignorable="w14 w15 wp14">
   <w:abstractNum w:abstractNumId="0" w15:restartNumberingAfterBreak="0">
     <w:nsid w:val="4E1C56BE"/>
     <w:multiLevelType w:val="hybridMultilevel"/>
-    <w:tmpl w:val="A300AD44"/>
+    <w:tmpl w:val="56E2B684"/>
     <w:lvl w:ilvl="0" w:tplc="04090001">
       <w:start w:val="1"/>
       <w:numFmt w:val="bullet"/>
@@ -1840,7 +1239,7 @@
         <w:rFonts w:ascii="Symbol" w:hAnsi="Symbol" w:hint="default"/>
       </w:rPr>
     </w:lvl>
-    <w:lvl w:ilvl="1" w:tplc="04090003" w:tentative="1">
+    <w:lvl w:ilvl="1" w:tplc="04090003">
       <w:start w:val="1"/>
       <w:numFmt w:val="bullet"/>
       <w:lvlText w:val="o"/>
@@ -2408,7 +1807,7 @@
 </file>
 
 <file path=word/styles.xml><?xml version="1.0" encoding="utf-8"?>
-<w:styles xmlns:mc="http://schemas.openxmlformats.org/markup-compatibility/2006" xmlns:r="http://schemas.openxmlformats.org/officeDocument/2006/relationships" xmlns:w="http://schemas.openxmlformats.org/wordprocessingml/2006/main" xmlns:w14="http://schemas.microsoft.com/office/word/2010/wordml" xmlns:w15="http://schemas.microsoft.com/office/word/2012/wordml" xmlns:w16se="http://schemas.microsoft.com/office/word/2015/wordml/symex" mc:Ignorable="w14 w15 w16se">
+<w:styles xmlns:mc="http://schemas.openxmlformats.org/markup-compatibility/2006" xmlns:r="http://schemas.openxmlformats.org/officeDocument/2006/relationships" xmlns:w="http://schemas.openxmlformats.org/wordprocessingml/2006/main" xmlns:w14="http://schemas.microsoft.com/office/word/2010/wordml" xmlns:w15="http://schemas.microsoft.com/office/word/2012/wordml" mc:Ignorable="w14 w15">
   <w:docDefaults>
     <w:rPrDefault>
       <w:rPr>

</xml_diff>